<commit_message>
Update of compile documentation
</commit_message>
<xml_diff>
--- a/documentation/external/jalv2.docx
+++ b/documentation/external/jalv2.docx
@@ -59,17 +59,48 @@
       <w:pPr>
         <w:jc w:val="center"/>
         <w:rPr>
-          <w:lang w:val="en-US"/>
-        </w:rPr>
-      </w:pPr>
-      <w:r>
-        <w:rPr>
           <w:b/>
           <w:sz w:val="52"/>
           <w:szCs w:val="52"/>
           <w:lang w:val="en-US"/>
         </w:rPr>
-        <w:t>An Introduction &amp; Guide to JALV2</w:t>
+      </w:pPr>
+      <w:r>
+        <w:rPr>
+          <w:b/>
+          <w:sz w:val="52"/>
+          <w:szCs w:val="52"/>
+          <w:lang w:val="en-US"/>
+        </w:rPr>
+        <w:t>An Introduction &amp;</w:t>
+      </w:r>
+      <w:bookmarkStart w:id="0" w:name="_GoBack"/>
+      <w:bookmarkEnd w:id="0"/>
+      <w:r>
+        <w:rPr>
+          <w:b/>
+          <w:sz w:val="52"/>
+          <w:szCs w:val="52"/>
+          <w:lang w:val="en-US"/>
+        </w:rPr>
+        <w:t xml:space="preserve"> Guide to JALV2</w:t>
+      </w:r>
+    </w:p>
+    <w:p>
+      <w:pPr>
+        <w:jc w:val="center"/>
+        <w:rPr>
+          <w:lang w:val="en-US"/>
+        </w:rPr>
+      </w:pPr>
+      <w:r>
+        <w:rPr>
+          <w:b/>
+          <w:sz w:val="28"/>
+          <w:szCs w:val="52"/>
+          <w:lang w:val="en-US"/>
+        </w:rPr>
+        <w:t>&gt;= JALV25r4</w:t>
       </w:r>
       <w:r>
         <w:rPr>
@@ -131,8 +162,6 @@
             <w:t>Contents</w:t>
           </w:r>
         </w:p>
-        <w:bookmarkStart w:id="0" w:name="_GoBack"/>
-        <w:bookmarkEnd w:id="0"/>
         <w:p>
           <w:pPr>
             <w:pStyle w:val="TOC1"/>
@@ -169,7 +198,7 @@
             </w:rPr>
             <w:fldChar w:fldCharType="separate"/>
           </w:r>
-          <w:hyperlink w:anchor="_Toc533409171" w:history="1">
+          <w:hyperlink w:anchor="_Toc57398757" w:history="1">
             <w:r>
               <w:rPr>
                 <w:rStyle w:val="Hyperlink"/>
@@ -197,7 +226,7 @@
                 <w:noProof/>
                 <w:webHidden/>
               </w:rPr>
-              <w:instrText xml:space="preserve"> PAGEREF _Toc533409171 \h </w:instrText>
+              <w:instrText xml:space="preserve"> PAGEREF _Toc57398757 \h </w:instrText>
             </w:r>
             <w:r>
               <w:rPr>
@@ -240,7 +269,7 @@
               <w:lang w:eastAsia="nl-NL"/>
             </w:rPr>
           </w:pPr>
-          <w:hyperlink w:anchor="_Toc533409172" w:history="1">
+          <w:hyperlink w:anchor="_Toc57398758" w:history="1">
             <w:r>
               <w:rPr>
                 <w:rStyle w:val="Hyperlink"/>
@@ -268,7 +297,7 @@
                 <w:noProof/>
                 <w:webHidden/>
               </w:rPr>
-              <w:instrText xml:space="preserve"> PAGEREF _Toc533409172 \h </w:instrText>
+              <w:instrText xml:space="preserve"> PAGEREF _Toc57398758 \h </w:instrText>
             </w:r>
             <w:r>
               <w:rPr>
@@ -311,7 +340,7 @@
               <w:lang w:eastAsia="nl-NL"/>
             </w:rPr>
           </w:pPr>
-          <w:hyperlink w:anchor="_Toc533409173" w:history="1">
+          <w:hyperlink w:anchor="_Toc57398759" w:history="1">
             <w:r>
               <w:rPr>
                 <w:rStyle w:val="Hyperlink"/>
@@ -339,7 +368,7 @@
                 <w:noProof/>
                 <w:webHidden/>
               </w:rPr>
-              <w:instrText xml:space="preserve"> PAGEREF _Toc533409173 \h </w:instrText>
+              <w:instrText xml:space="preserve"> PAGEREF _Toc57398759 \h </w:instrText>
             </w:r>
             <w:r>
               <w:rPr>
@@ -382,7 +411,7 @@
               <w:lang w:eastAsia="nl-NL"/>
             </w:rPr>
           </w:pPr>
-          <w:hyperlink w:anchor="_Toc533409174" w:history="1">
+          <w:hyperlink w:anchor="_Toc57398760" w:history="1">
             <w:r>
               <w:rPr>
                 <w:rStyle w:val="Hyperlink"/>
@@ -410,7 +439,7 @@
                 <w:noProof/>
                 <w:webHidden/>
               </w:rPr>
-              <w:instrText xml:space="preserve"> PAGEREF _Toc533409174 \h </w:instrText>
+              <w:instrText xml:space="preserve"> PAGEREF _Toc57398760 \h </w:instrText>
             </w:r>
             <w:r>
               <w:rPr>
@@ -453,7 +482,7 @@
               <w:lang w:eastAsia="nl-NL"/>
             </w:rPr>
           </w:pPr>
-          <w:hyperlink w:anchor="_Toc533409175" w:history="1">
+          <w:hyperlink w:anchor="_Toc57398761" w:history="1">
             <w:r>
               <w:rPr>
                 <w:rStyle w:val="Hyperlink"/>
@@ -481,7 +510,7 @@
                 <w:noProof/>
                 <w:webHidden/>
               </w:rPr>
-              <w:instrText xml:space="preserve"> PAGEREF _Toc533409175 \h </w:instrText>
+              <w:instrText xml:space="preserve"> PAGEREF _Toc57398761 \h </w:instrText>
             </w:r>
             <w:r>
               <w:rPr>
@@ -524,7 +553,7 @@
               <w:lang w:eastAsia="nl-NL"/>
             </w:rPr>
           </w:pPr>
-          <w:hyperlink w:anchor="_Toc533409176" w:history="1">
+          <w:hyperlink w:anchor="_Toc57398762" w:history="1">
             <w:r>
               <w:rPr>
                 <w:rStyle w:val="Hyperlink"/>
@@ -552,7 +581,7 @@
                 <w:noProof/>
                 <w:webHidden/>
               </w:rPr>
-              <w:instrText xml:space="preserve"> PAGEREF _Toc533409176 \h </w:instrText>
+              <w:instrText xml:space="preserve"> PAGEREF _Toc57398762 \h </w:instrText>
             </w:r>
             <w:r>
               <w:rPr>
@@ -595,7 +624,7 @@
               <w:lang w:eastAsia="nl-NL"/>
             </w:rPr>
           </w:pPr>
-          <w:hyperlink w:anchor="_Toc533409177" w:history="1">
+          <w:hyperlink w:anchor="_Toc57398763" w:history="1">
             <w:r>
               <w:rPr>
                 <w:rStyle w:val="Hyperlink"/>
@@ -623,7 +652,7 @@
                 <w:noProof/>
                 <w:webHidden/>
               </w:rPr>
-              <w:instrText xml:space="preserve"> PAGEREF _Toc533409177 \h </w:instrText>
+              <w:instrText xml:space="preserve"> PAGEREF _Toc57398763 \h </w:instrText>
             </w:r>
             <w:r>
               <w:rPr>
@@ -666,7 +695,7 @@
               <w:lang w:eastAsia="nl-NL"/>
             </w:rPr>
           </w:pPr>
-          <w:hyperlink w:anchor="_Toc533409178" w:history="1">
+          <w:hyperlink w:anchor="_Toc57398764" w:history="1">
             <w:r>
               <w:rPr>
                 <w:rStyle w:val="Hyperlink"/>
@@ -694,7 +723,7 @@
                 <w:noProof/>
                 <w:webHidden/>
               </w:rPr>
-              <w:instrText xml:space="preserve"> PAGEREF _Toc533409178 \h </w:instrText>
+              <w:instrText xml:space="preserve"> PAGEREF _Toc57398764 \h </w:instrText>
             </w:r>
             <w:r>
               <w:rPr>
@@ -737,7 +766,7 @@
               <w:lang w:eastAsia="nl-NL"/>
             </w:rPr>
           </w:pPr>
-          <w:hyperlink w:anchor="_Toc533409179" w:history="1">
+          <w:hyperlink w:anchor="_Toc57398765" w:history="1">
             <w:r>
               <w:rPr>
                 <w:rStyle w:val="Hyperlink"/>
@@ -765,7 +794,7 @@
                 <w:noProof/>
                 <w:webHidden/>
               </w:rPr>
-              <w:instrText xml:space="preserve"> PAGEREF _Toc533409179 \h </w:instrText>
+              <w:instrText xml:space="preserve"> PAGEREF _Toc57398765 \h </w:instrText>
             </w:r>
             <w:r>
               <w:rPr>
@@ -808,7 +837,7 @@
               <w:lang w:eastAsia="nl-NL"/>
             </w:rPr>
           </w:pPr>
-          <w:hyperlink w:anchor="_Toc533409180" w:history="1">
+          <w:hyperlink w:anchor="_Toc57398766" w:history="1">
             <w:r>
               <w:rPr>
                 <w:rStyle w:val="Hyperlink"/>
@@ -836,7 +865,7 @@
                 <w:noProof/>
                 <w:webHidden/>
               </w:rPr>
-              <w:instrText xml:space="preserve"> PAGEREF _Toc533409180 \h </w:instrText>
+              <w:instrText xml:space="preserve"> PAGEREF _Toc57398766 \h </w:instrText>
             </w:r>
             <w:r>
               <w:rPr>
@@ -879,7 +908,7 @@
               <w:lang w:eastAsia="nl-NL"/>
             </w:rPr>
           </w:pPr>
-          <w:hyperlink w:anchor="_Toc533409181" w:history="1">
+          <w:hyperlink w:anchor="_Toc57398767" w:history="1">
             <w:r>
               <w:rPr>
                 <w:rStyle w:val="Hyperlink"/>
@@ -907,7 +936,7 @@
                 <w:noProof/>
                 <w:webHidden/>
               </w:rPr>
-              <w:instrText xml:space="preserve"> PAGEREF _Toc533409181 \h </w:instrText>
+              <w:instrText xml:space="preserve"> PAGEREF _Toc57398767 \h </w:instrText>
             </w:r>
             <w:r>
               <w:rPr>
@@ -950,7 +979,7 @@
               <w:lang w:eastAsia="nl-NL"/>
             </w:rPr>
           </w:pPr>
-          <w:hyperlink w:anchor="_Toc533409182" w:history="1">
+          <w:hyperlink w:anchor="_Toc57398768" w:history="1">
             <w:r>
               <w:rPr>
                 <w:rStyle w:val="Hyperlink"/>
@@ -978,7 +1007,7 @@
                 <w:noProof/>
                 <w:webHidden/>
               </w:rPr>
-              <w:instrText xml:space="preserve"> PAGEREF _Toc533409182 \h </w:instrText>
+              <w:instrText xml:space="preserve"> PAGEREF _Toc57398768 \h </w:instrText>
             </w:r>
             <w:r>
               <w:rPr>
@@ -1021,7 +1050,7 @@
               <w:lang w:eastAsia="nl-NL"/>
             </w:rPr>
           </w:pPr>
-          <w:hyperlink w:anchor="_Toc533409183" w:history="1">
+          <w:hyperlink w:anchor="_Toc57398769" w:history="1">
             <w:r>
               <w:rPr>
                 <w:rStyle w:val="Hyperlink"/>
@@ -1049,7 +1078,7 @@
                 <w:noProof/>
                 <w:webHidden/>
               </w:rPr>
-              <w:instrText xml:space="preserve"> PAGEREF _Toc533409183 \h </w:instrText>
+              <w:instrText xml:space="preserve"> PAGEREF _Toc57398769 \h </w:instrText>
             </w:r>
             <w:r>
               <w:rPr>
@@ -1092,7 +1121,7 @@
               <w:lang w:eastAsia="nl-NL"/>
             </w:rPr>
           </w:pPr>
-          <w:hyperlink w:anchor="_Toc533409184" w:history="1">
+          <w:hyperlink w:anchor="_Toc57398770" w:history="1">
             <w:r>
               <w:rPr>
                 <w:rStyle w:val="Hyperlink"/>
@@ -1120,7 +1149,7 @@
                 <w:noProof/>
                 <w:webHidden/>
               </w:rPr>
-              <w:instrText xml:space="preserve"> PAGEREF _Toc533409184 \h </w:instrText>
+              <w:instrText xml:space="preserve"> PAGEREF _Toc57398770 \h </w:instrText>
             </w:r>
             <w:r>
               <w:rPr>
@@ -1163,7 +1192,7 @@
               <w:lang w:eastAsia="nl-NL"/>
             </w:rPr>
           </w:pPr>
-          <w:hyperlink w:anchor="_Toc533409185" w:history="1">
+          <w:hyperlink w:anchor="_Toc57398771" w:history="1">
             <w:r>
               <w:rPr>
                 <w:rStyle w:val="Hyperlink"/>
@@ -1191,7 +1220,7 @@
                 <w:noProof/>
                 <w:webHidden/>
               </w:rPr>
-              <w:instrText xml:space="preserve"> PAGEREF _Toc533409185 \h </w:instrText>
+              <w:instrText xml:space="preserve"> PAGEREF _Toc57398771 \h </w:instrText>
             </w:r>
             <w:r>
               <w:rPr>
@@ -1234,7 +1263,7 @@
               <w:lang w:eastAsia="nl-NL"/>
             </w:rPr>
           </w:pPr>
-          <w:hyperlink w:anchor="_Toc533409186" w:history="1">
+          <w:hyperlink w:anchor="_Toc57398772" w:history="1">
             <w:r>
               <w:rPr>
                 <w:rStyle w:val="Hyperlink"/>
@@ -1262,7 +1291,7 @@
                 <w:noProof/>
                 <w:webHidden/>
               </w:rPr>
-              <w:instrText xml:space="preserve"> PAGEREF _Toc533409186 \h </w:instrText>
+              <w:instrText xml:space="preserve"> PAGEREF _Toc57398772 \h </w:instrText>
             </w:r>
             <w:r>
               <w:rPr>
@@ -1305,7 +1334,7 @@
               <w:lang w:eastAsia="nl-NL"/>
             </w:rPr>
           </w:pPr>
-          <w:hyperlink w:anchor="_Toc533409187" w:history="1">
+          <w:hyperlink w:anchor="_Toc57398773" w:history="1">
             <w:r>
               <w:rPr>
                 <w:rStyle w:val="Hyperlink"/>
@@ -1333,7 +1362,7 @@
                 <w:noProof/>
                 <w:webHidden/>
               </w:rPr>
-              <w:instrText xml:space="preserve"> PAGEREF _Toc533409187 \h </w:instrText>
+              <w:instrText xml:space="preserve"> PAGEREF _Toc57398773 \h </w:instrText>
             </w:r>
             <w:r>
               <w:rPr>
@@ -1376,7 +1405,7 @@
               <w:lang w:eastAsia="nl-NL"/>
             </w:rPr>
           </w:pPr>
-          <w:hyperlink w:anchor="_Toc533409188" w:history="1">
+          <w:hyperlink w:anchor="_Toc57398774" w:history="1">
             <w:r>
               <w:rPr>
                 <w:rStyle w:val="Hyperlink"/>
@@ -1404,7 +1433,7 @@
                 <w:noProof/>
                 <w:webHidden/>
               </w:rPr>
-              <w:instrText xml:space="preserve"> PAGEREF _Toc533409188 \h </w:instrText>
+              <w:instrText xml:space="preserve"> PAGEREF _Toc57398774 \h </w:instrText>
             </w:r>
             <w:r>
               <w:rPr>
@@ -1447,7 +1476,7 @@
               <w:lang w:eastAsia="nl-NL"/>
             </w:rPr>
           </w:pPr>
-          <w:hyperlink w:anchor="_Toc533409189" w:history="1">
+          <w:hyperlink w:anchor="_Toc57398775" w:history="1">
             <w:r>
               <w:rPr>
                 <w:rStyle w:val="Hyperlink"/>
@@ -1475,7 +1504,7 @@
                 <w:noProof/>
                 <w:webHidden/>
               </w:rPr>
-              <w:instrText xml:space="preserve"> PAGEREF _Toc533409189 \h </w:instrText>
+              <w:instrText xml:space="preserve"> PAGEREF _Toc57398775 \h </w:instrText>
             </w:r>
             <w:r>
               <w:rPr>
@@ -1518,7 +1547,7 @@
               <w:lang w:eastAsia="nl-NL"/>
             </w:rPr>
           </w:pPr>
-          <w:hyperlink w:anchor="_Toc533409190" w:history="1">
+          <w:hyperlink w:anchor="_Toc57398776" w:history="1">
             <w:r>
               <w:rPr>
                 <w:rStyle w:val="Hyperlink"/>
@@ -1546,7 +1575,7 @@
                 <w:noProof/>
                 <w:webHidden/>
               </w:rPr>
-              <w:instrText xml:space="preserve"> PAGEREF _Toc533409190 \h </w:instrText>
+              <w:instrText xml:space="preserve"> PAGEREF _Toc57398776 \h </w:instrText>
             </w:r>
             <w:r>
               <w:rPr>
@@ -1589,7 +1618,7 @@
               <w:lang w:eastAsia="nl-NL"/>
             </w:rPr>
           </w:pPr>
-          <w:hyperlink w:anchor="_Toc533409191" w:history="1">
+          <w:hyperlink w:anchor="_Toc57398777" w:history="1">
             <w:r>
               <w:rPr>
                 <w:rStyle w:val="Hyperlink"/>
@@ -1617,7 +1646,7 @@
                 <w:noProof/>
                 <w:webHidden/>
               </w:rPr>
-              <w:instrText xml:space="preserve"> PAGEREF _Toc533409191 \h </w:instrText>
+              <w:instrText xml:space="preserve"> PAGEREF _Toc57398777 \h </w:instrText>
             </w:r>
             <w:r>
               <w:rPr>
@@ -1660,7 +1689,7 @@
               <w:lang w:eastAsia="nl-NL"/>
             </w:rPr>
           </w:pPr>
-          <w:hyperlink w:anchor="_Toc533409192" w:history="1">
+          <w:hyperlink w:anchor="_Toc57398778" w:history="1">
             <w:r>
               <w:rPr>
                 <w:rStyle w:val="Hyperlink"/>
@@ -1688,7 +1717,7 @@
                 <w:noProof/>
                 <w:webHidden/>
               </w:rPr>
-              <w:instrText xml:space="preserve"> PAGEREF _Toc533409192 \h </w:instrText>
+              <w:instrText xml:space="preserve"> PAGEREF _Toc57398778 \h </w:instrText>
             </w:r>
             <w:r>
               <w:rPr>
@@ -1731,7 +1760,7 @@
               <w:lang w:eastAsia="nl-NL"/>
             </w:rPr>
           </w:pPr>
-          <w:hyperlink w:anchor="_Toc533409193" w:history="1">
+          <w:hyperlink w:anchor="_Toc57398779" w:history="1">
             <w:r>
               <w:rPr>
                 <w:rStyle w:val="Hyperlink"/>
@@ -1759,7 +1788,7 @@
                 <w:noProof/>
                 <w:webHidden/>
               </w:rPr>
-              <w:instrText xml:space="preserve"> PAGEREF _Toc533409193 \h </w:instrText>
+              <w:instrText xml:space="preserve"> PAGEREF _Toc57398779 \h </w:instrText>
             </w:r>
             <w:r>
               <w:rPr>
@@ -1802,7 +1831,7 @@
               <w:lang w:eastAsia="nl-NL"/>
             </w:rPr>
           </w:pPr>
-          <w:hyperlink w:anchor="_Toc533409194" w:history="1">
+          <w:hyperlink w:anchor="_Toc57398780" w:history="1">
             <w:r>
               <w:rPr>
                 <w:rStyle w:val="Hyperlink"/>
@@ -1830,7 +1859,7 @@
                 <w:noProof/>
                 <w:webHidden/>
               </w:rPr>
-              <w:instrText xml:space="preserve"> PAGEREF _Toc533409194 \h </w:instrText>
+              <w:instrText xml:space="preserve"> PAGEREF _Toc57398780 \h </w:instrText>
             </w:r>
             <w:r>
               <w:rPr>
@@ -1873,7 +1902,7 @@
               <w:lang w:eastAsia="nl-NL"/>
             </w:rPr>
           </w:pPr>
-          <w:hyperlink w:anchor="_Toc533409195" w:history="1">
+          <w:hyperlink w:anchor="_Toc57398781" w:history="1">
             <w:r>
               <w:rPr>
                 <w:rStyle w:val="Hyperlink"/>
@@ -1901,7 +1930,7 @@
                 <w:noProof/>
                 <w:webHidden/>
               </w:rPr>
-              <w:instrText xml:space="preserve"> PAGEREF _Toc533409195 \h </w:instrText>
+              <w:instrText xml:space="preserve"> PAGEREF _Toc57398781 \h </w:instrText>
             </w:r>
             <w:r>
               <w:rPr>
@@ -1944,7 +1973,7 @@
               <w:lang w:eastAsia="nl-NL"/>
             </w:rPr>
           </w:pPr>
-          <w:hyperlink w:anchor="_Toc533409196" w:history="1">
+          <w:hyperlink w:anchor="_Toc57398782" w:history="1">
             <w:r>
               <w:rPr>
                 <w:rStyle w:val="Hyperlink"/>
@@ -1972,7 +2001,7 @@
                 <w:noProof/>
                 <w:webHidden/>
               </w:rPr>
-              <w:instrText xml:space="preserve"> PAGEREF _Toc533409196 \h </w:instrText>
+              <w:instrText xml:space="preserve"> PAGEREF _Toc57398782 \h </w:instrText>
             </w:r>
             <w:r>
               <w:rPr>
@@ -2015,7 +2044,7 @@
               <w:lang w:eastAsia="nl-NL"/>
             </w:rPr>
           </w:pPr>
-          <w:hyperlink w:anchor="_Toc533409197" w:history="1">
+          <w:hyperlink w:anchor="_Toc57398783" w:history="1">
             <w:r>
               <w:rPr>
                 <w:rStyle w:val="Hyperlink"/>
@@ -2043,7 +2072,7 @@
                 <w:noProof/>
                 <w:webHidden/>
               </w:rPr>
-              <w:instrText xml:space="preserve"> PAGEREF _Toc533409197 \h </w:instrText>
+              <w:instrText xml:space="preserve"> PAGEREF _Toc57398783 \h </w:instrText>
             </w:r>
             <w:r>
               <w:rPr>
@@ -2086,7 +2115,7 @@
               <w:lang w:eastAsia="nl-NL"/>
             </w:rPr>
           </w:pPr>
-          <w:hyperlink w:anchor="_Toc533409198" w:history="1">
+          <w:hyperlink w:anchor="_Toc57398784" w:history="1">
             <w:r>
               <w:rPr>
                 <w:rStyle w:val="Hyperlink"/>
@@ -2114,7 +2143,7 @@
                 <w:noProof/>
                 <w:webHidden/>
               </w:rPr>
-              <w:instrText xml:space="preserve"> PAGEREF _Toc533409198 \h </w:instrText>
+              <w:instrText xml:space="preserve"> PAGEREF _Toc57398784 \h </w:instrText>
             </w:r>
             <w:r>
               <w:rPr>
@@ -2157,7 +2186,7 @@
               <w:lang w:eastAsia="nl-NL"/>
             </w:rPr>
           </w:pPr>
-          <w:hyperlink w:anchor="_Toc533409199" w:history="1">
+          <w:hyperlink w:anchor="_Toc57398785" w:history="1">
             <w:r>
               <w:rPr>
                 <w:rStyle w:val="Hyperlink"/>
@@ -2185,7 +2214,7 @@
                 <w:noProof/>
                 <w:webHidden/>
               </w:rPr>
-              <w:instrText xml:space="preserve"> PAGEREF _Toc533409199 \h </w:instrText>
+              <w:instrText xml:space="preserve"> PAGEREF _Toc57398785 \h </w:instrText>
             </w:r>
             <w:r>
               <w:rPr>
@@ -2228,7 +2257,7 @@
               <w:lang w:eastAsia="nl-NL"/>
             </w:rPr>
           </w:pPr>
-          <w:hyperlink w:anchor="_Toc533409200" w:history="1">
+          <w:hyperlink w:anchor="_Toc57398786" w:history="1">
             <w:r>
               <w:rPr>
                 <w:rStyle w:val="Hyperlink"/>
@@ -2256,7 +2285,7 @@
                 <w:noProof/>
                 <w:webHidden/>
               </w:rPr>
-              <w:instrText xml:space="preserve"> PAGEREF _Toc533409200 \h </w:instrText>
+              <w:instrText xml:space="preserve"> PAGEREF _Toc57398786 \h </w:instrText>
             </w:r>
             <w:r>
               <w:rPr>
@@ -2299,7 +2328,7 @@
               <w:lang w:eastAsia="nl-NL"/>
             </w:rPr>
           </w:pPr>
-          <w:hyperlink w:anchor="_Toc533409201" w:history="1">
+          <w:hyperlink w:anchor="_Toc57398787" w:history="1">
             <w:r>
               <w:rPr>
                 <w:rStyle w:val="Hyperlink"/>
@@ -2327,7 +2356,7 @@
                 <w:noProof/>
                 <w:webHidden/>
               </w:rPr>
-              <w:instrText xml:space="preserve"> PAGEREF _Toc533409201 \h </w:instrText>
+              <w:instrText xml:space="preserve"> PAGEREF _Toc57398787 \h </w:instrText>
             </w:r>
             <w:r>
               <w:rPr>
@@ -2370,7 +2399,7 @@
               <w:lang w:eastAsia="nl-NL"/>
             </w:rPr>
           </w:pPr>
-          <w:hyperlink w:anchor="_Toc533409202" w:history="1">
+          <w:hyperlink w:anchor="_Toc57398788" w:history="1">
             <w:r>
               <w:rPr>
                 <w:rStyle w:val="Hyperlink"/>
@@ -2398,7 +2427,7 @@
                 <w:noProof/>
                 <w:webHidden/>
               </w:rPr>
-              <w:instrText xml:space="preserve"> PAGEREF _Toc533409202 \h </w:instrText>
+              <w:instrText xml:space="preserve"> PAGEREF _Toc57398788 \h </w:instrText>
             </w:r>
             <w:r>
               <w:rPr>
@@ -2441,7 +2470,7 @@
               <w:lang w:eastAsia="nl-NL"/>
             </w:rPr>
           </w:pPr>
-          <w:hyperlink w:anchor="_Toc533409203" w:history="1">
+          <w:hyperlink w:anchor="_Toc57398789" w:history="1">
             <w:r>
               <w:rPr>
                 <w:rStyle w:val="Hyperlink"/>
@@ -2469,7 +2498,7 @@
                 <w:noProof/>
                 <w:webHidden/>
               </w:rPr>
-              <w:instrText xml:space="preserve"> PAGEREF _Toc533409203 \h </w:instrText>
+              <w:instrText xml:space="preserve"> PAGEREF _Toc57398789 \h </w:instrText>
             </w:r>
             <w:r>
               <w:rPr>
@@ -2512,7 +2541,7 @@
               <w:lang w:eastAsia="nl-NL"/>
             </w:rPr>
           </w:pPr>
-          <w:hyperlink w:anchor="_Toc533409204" w:history="1">
+          <w:hyperlink w:anchor="_Toc57398790" w:history="1">
             <w:r>
               <w:rPr>
                 <w:rStyle w:val="Hyperlink"/>
@@ -2540,7 +2569,7 @@
                 <w:noProof/>
                 <w:webHidden/>
               </w:rPr>
-              <w:instrText xml:space="preserve"> PAGEREF _Toc533409204 \h </w:instrText>
+              <w:instrText xml:space="preserve"> PAGEREF _Toc57398790 \h </w:instrText>
             </w:r>
             <w:r>
               <w:rPr>
@@ -2583,7 +2612,7 @@
               <w:lang w:eastAsia="nl-NL"/>
             </w:rPr>
           </w:pPr>
-          <w:hyperlink w:anchor="_Toc533409205" w:history="1">
+          <w:hyperlink w:anchor="_Toc57398791" w:history="1">
             <w:r>
               <w:rPr>
                 <w:rStyle w:val="Hyperlink"/>
@@ -2611,7 +2640,7 @@
                 <w:noProof/>
                 <w:webHidden/>
               </w:rPr>
-              <w:instrText xml:space="preserve"> PAGEREF _Toc533409205 \h </w:instrText>
+              <w:instrText xml:space="preserve"> PAGEREF _Toc57398791 \h </w:instrText>
             </w:r>
             <w:r>
               <w:rPr>
@@ -2654,7 +2683,7 @@
               <w:lang w:eastAsia="nl-NL"/>
             </w:rPr>
           </w:pPr>
-          <w:hyperlink w:anchor="_Toc533409206" w:history="1">
+          <w:hyperlink w:anchor="_Toc57398792" w:history="1">
             <w:r>
               <w:rPr>
                 <w:rStyle w:val="Hyperlink"/>
@@ -2682,7 +2711,7 @@
                 <w:noProof/>
                 <w:webHidden/>
               </w:rPr>
-              <w:instrText xml:space="preserve"> PAGEREF _Toc533409206 \h </w:instrText>
+              <w:instrText xml:space="preserve"> PAGEREF _Toc57398792 \h </w:instrText>
             </w:r>
             <w:r>
               <w:rPr>
@@ -2725,7 +2754,7 @@
               <w:lang w:eastAsia="nl-NL"/>
             </w:rPr>
           </w:pPr>
-          <w:hyperlink w:anchor="_Toc533409207" w:history="1">
+          <w:hyperlink w:anchor="_Toc57398793" w:history="1">
             <w:r>
               <w:rPr>
                 <w:rStyle w:val="Hyperlink"/>
@@ -2753,7 +2782,7 @@
                 <w:noProof/>
                 <w:webHidden/>
               </w:rPr>
-              <w:instrText xml:space="preserve"> PAGEREF _Toc533409207 \h </w:instrText>
+              <w:instrText xml:space="preserve"> PAGEREF _Toc57398793 \h </w:instrText>
             </w:r>
             <w:r>
               <w:rPr>
@@ -2796,7 +2825,7 @@
               <w:lang w:eastAsia="nl-NL"/>
             </w:rPr>
           </w:pPr>
-          <w:hyperlink w:anchor="_Toc533409208" w:history="1">
+          <w:hyperlink w:anchor="_Toc57398794" w:history="1">
             <w:r>
               <w:rPr>
                 <w:rStyle w:val="Hyperlink"/>
@@ -2824,7 +2853,7 @@
                 <w:noProof/>
                 <w:webHidden/>
               </w:rPr>
-              <w:instrText xml:space="preserve"> PAGEREF _Toc533409208 \h </w:instrText>
+              <w:instrText xml:space="preserve"> PAGEREF _Toc57398794 \h </w:instrText>
             </w:r>
             <w:r>
               <w:rPr>
@@ -2867,7 +2896,7 @@
               <w:lang w:eastAsia="nl-NL"/>
             </w:rPr>
           </w:pPr>
-          <w:hyperlink w:anchor="_Toc533409209" w:history="1">
+          <w:hyperlink w:anchor="_Toc57398795" w:history="1">
             <w:r>
               <w:rPr>
                 <w:rStyle w:val="Hyperlink"/>
@@ -2895,7 +2924,7 @@
                 <w:noProof/>
                 <w:webHidden/>
               </w:rPr>
-              <w:instrText xml:space="preserve"> PAGEREF _Toc533409209 \h </w:instrText>
+              <w:instrText xml:space="preserve"> PAGEREF _Toc57398795 \h </w:instrText>
             </w:r>
             <w:r>
               <w:rPr>
@@ -2938,7 +2967,7 @@
               <w:lang w:eastAsia="nl-NL"/>
             </w:rPr>
           </w:pPr>
-          <w:hyperlink w:anchor="_Toc533409210" w:history="1">
+          <w:hyperlink w:anchor="_Toc57398796" w:history="1">
             <w:r>
               <w:rPr>
                 <w:rStyle w:val="Hyperlink"/>
@@ -2966,7 +2995,7 @@
                 <w:noProof/>
                 <w:webHidden/>
               </w:rPr>
-              <w:instrText xml:space="preserve"> PAGEREF _Toc533409210 \h </w:instrText>
+              <w:instrText xml:space="preserve"> PAGEREF _Toc57398796 \h </w:instrText>
             </w:r>
             <w:r>
               <w:rPr>
@@ -3009,7 +3038,7 @@
               <w:lang w:eastAsia="nl-NL"/>
             </w:rPr>
           </w:pPr>
-          <w:hyperlink w:anchor="_Toc533409211" w:history="1">
+          <w:hyperlink w:anchor="_Toc57398797" w:history="1">
             <w:r>
               <w:rPr>
                 <w:rStyle w:val="Hyperlink"/>
@@ -3037,7 +3066,7 @@
                 <w:noProof/>
                 <w:webHidden/>
               </w:rPr>
-              <w:instrText xml:space="preserve"> PAGEREF _Toc533409211 \h </w:instrText>
+              <w:instrText xml:space="preserve"> PAGEREF _Toc57398797 \h </w:instrText>
             </w:r>
             <w:r>
               <w:rPr>
@@ -3080,7 +3109,7 @@
               <w:lang w:eastAsia="nl-NL"/>
             </w:rPr>
           </w:pPr>
-          <w:hyperlink w:anchor="_Toc533409212" w:history="1">
+          <w:hyperlink w:anchor="_Toc57398798" w:history="1">
             <w:r>
               <w:rPr>
                 <w:rStyle w:val="Hyperlink"/>
@@ -3108,7 +3137,7 @@
                 <w:noProof/>
                 <w:webHidden/>
               </w:rPr>
-              <w:instrText xml:space="preserve"> PAGEREF _Toc533409212 \h </w:instrText>
+              <w:instrText xml:space="preserve"> PAGEREF _Toc57398798 \h </w:instrText>
             </w:r>
             <w:r>
               <w:rPr>
@@ -3151,7 +3180,7 @@
               <w:lang w:eastAsia="nl-NL"/>
             </w:rPr>
           </w:pPr>
-          <w:hyperlink w:anchor="_Toc533409213" w:history="1">
+          <w:hyperlink w:anchor="_Toc57398799" w:history="1">
             <w:r>
               <w:rPr>
                 <w:rStyle w:val="Hyperlink"/>
@@ -3179,7 +3208,7 @@
                 <w:noProof/>
                 <w:webHidden/>
               </w:rPr>
-              <w:instrText xml:space="preserve"> PAGEREF _Toc533409213 \h </w:instrText>
+              <w:instrText xml:space="preserve"> PAGEREF _Toc57398799 \h </w:instrText>
             </w:r>
             <w:r>
               <w:rPr>
@@ -3222,7 +3251,7 @@
               <w:lang w:eastAsia="nl-NL"/>
             </w:rPr>
           </w:pPr>
-          <w:hyperlink w:anchor="_Toc533409214" w:history="1">
+          <w:hyperlink w:anchor="_Toc57398800" w:history="1">
             <w:r>
               <w:rPr>
                 <w:rStyle w:val="Hyperlink"/>
@@ -3250,7 +3279,7 @@
                 <w:noProof/>
                 <w:webHidden/>
               </w:rPr>
-              <w:instrText xml:space="preserve"> PAGEREF _Toc533409214 \h </w:instrText>
+              <w:instrText xml:space="preserve"> PAGEREF _Toc57398800 \h </w:instrText>
             </w:r>
             <w:r>
               <w:rPr>
@@ -3293,7 +3322,7 @@
               <w:lang w:eastAsia="nl-NL"/>
             </w:rPr>
           </w:pPr>
-          <w:hyperlink w:anchor="_Toc533409215" w:history="1">
+          <w:hyperlink w:anchor="_Toc57398801" w:history="1">
             <w:r>
               <w:rPr>
                 <w:rStyle w:val="Hyperlink"/>
@@ -3338,7 +3367,7 @@
                 <w:noProof/>
                 <w:webHidden/>
               </w:rPr>
-              <w:instrText xml:space="preserve"> PAGEREF _Toc533409215 \h </w:instrText>
+              <w:instrText xml:space="preserve"> PAGEREF _Toc57398801 \h </w:instrText>
             </w:r>
             <w:r>
               <w:rPr>
@@ -3401,7 +3430,7 @@
           <w:lang w:val="en-US"/>
         </w:rPr>
       </w:pPr>
-      <w:bookmarkStart w:id="1" w:name="_Toc533409171"/>
+      <w:bookmarkStart w:id="1" w:name="_Toc57398757"/>
       <w:r>
         <w:rPr>
           <w:lang w:val="en-US"/>
@@ -3444,7 +3473,13 @@
         <w:rPr>
           <w:lang w:val="en-US"/>
         </w:rPr>
-        <w:t xml:space="preserve"> PIC processor. It is derived from the original JAL by </w:t>
+        <w:t xml:space="preserve"> PIC processor. It is derived from the ori</w:t>
+      </w:r>
+      <w:r>
+        <w:rPr>
+          <w:lang w:val="en-US"/>
+        </w:rPr>
+        <w:t xml:space="preserve">ginal JAL by </w:t>
       </w:r>
       <w:proofErr w:type="spellStart"/>
       <w:r>
@@ -3472,8 +3507,38 @@
         <w:rPr>
           <w:lang w:val="en-US"/>
         </w:rPr>
-        <w:t xml:space="preserve"> (see</w:t>
-      </w:r>
+        <w:t xml:space="preserve">, </w:t>
+      </w:r>
+      <w:r>
+        <w:rPr>
+          <w:lang w:val="en-US"/>
+        </w:rPr>
+        <w:t>see</w:t>
+      </w:r>
+      <w:r>
+        <w:rPr>
+          <w:lang w:val="en-US"/>
+        </w:rPr>
+        <w:t>:</w:t>
+      </w:r>
+    </w:p>
+    <w:p>
+      <w:pPr>
+        <w:pStyle w:val="NoSpacing"/>
+        <w:ind w:firstLine="708"/>
+        <w:rPr>
+          <w:lang w:val="en-US"/>
+        </w:rPr>
+      </w:pPr>
+    </w:p>
+    <w:p>
+      <w:pPr>
+        <w:pStyle w:val="NoSpacing"/>
+        <w:ind w:firstLine="708"/>
+        <w:rPr>
+          <w:lang w:val="en-US"/>
+        </w:rPr>
+      </w:pPr>
       <w:r>
         <w:rPr>
           <w:lang w:val="en-US"/>
@@ -3489,11 +3554,39 @@
           <w:t>http://www.voti.nl/jal/index.html</w:t>
         </w:r>
       </w:hyperlink>
-      <w:r>
-        <w:rPr>
-          <w:lang w:val="en-US"/>
-        </w:rPr>
-        <w:t>), which is loosely base</w:t>
+    </w:p>
+    <w:p>
+      <w:pPr>
+        <w:pStyle w:val="NoSpacing"/>
+        <w:rPr>
+          <w:lang w:val="en-US"/>
+        </w:rPr>
+      </w:pPr>
+    </w:p>
+    <w:p>
+      <w:pPr>
+        <w:pStyle w:val="NoSpacing"/>
+        <w:rPr>
+          <w:lang w:val="en-US"/>
+        </w:rPr>
+      </w:pPr>
+      <w:r>
+        <w:rPr>
+          <w:lang w:val="en-US"/>
+        </w:rPr>
+        <w:t xml:space="preserve">JAL </w:t>
+      </w:r>
+      <w:r>
+        <w:rPr>
+          <w:lang w:val="en-US"/>
+        </w:rPr>
+        <w:t xml:space="preserve">is </w:t>
+      </w:r>
+      <w:r>
+        <w:rPr>
+          <w:lang w:val="en-US"/>
+        </w:rPr>
+        <w:t>loosely base</w:t>
       </w:r>
       <w:r>
         <w:rPr>
@@ -3511,29 +3604,19 @@
         <w:rPr>
           <w:lang w:val="en-US"/>
         </w:rPr>
-        <w:t>.</w:t>
-      </w:r>
-    </w:p>
-    <w:p>
-      <w:pPr>
-        <w:pStyle w:val="NoSpacing"/>
-        <w:rPr>
-          <w:lang w:val="en-US"/>
-        </w:rPr>
-      </w:pPr>
-    </w:p>
-    <w:p>
-      <w:pPr>
-        <w:pStyle w:val="NoSpacing"/>
-        <w:rPr>
-          <w:lang w:val="en-US"/>
-        </w:rPr>
-      </w:pPr>
-      <w:r>
-        <w:rPr>
-          <w:lang w:val="en-US"/>
-        </w:rPr>
-        <w:t>JAL is not case sensitive</w:t>
+        <w:t xml:space="preserve"> and </w:t>
+      </w:r>
+      <w:r>
+        <w:rPr>
+          <w:lang w:val="en-US"/>
+        </w:rPr>
+        <w:t xml:space="preserve">is </w:t>
+      </w:r>
+      <w:r>
+        <w:rPr>
+          <w:lang w:val="en-US"/>
+        </w:rPr>
+        <w:t>not case sensitive</w:t>
       </w:r>
       <w:r>
         <w:rPr>
@@ -3566,7 +3649,7 @@
           <w:lang w:val="en-US"/>
         </w:rPr>
       </w:pPr>
-      <w:bookmarkStart w:id="2" w:name="_Toc533409172"/>
+      <w:bookmarkStart w:id="2" w:name="_Toc57398758"/>
       <w:r>
         <w:rPr>
           <w:lang w:val="en-US"/>
@@ -3590,7 +3673,7 @@
           <w:lang w:val="en-US"/>
         </w:rPr>
       </w:pPr>
-      <w:bookmarkStart w:id="3" w:name="_Toc533409173"/>
+      <w:bookmarkStart w:id="3" w:name="_Toc57398759"/>
       <w:r>
         <w:rPr>
           <w:lang w:val="en-US"/>
@@ -4838,7 +4921,7 @@
           <w:lang w:val="en-US"/>
         </w:rPr>
       </w:pPr>
-      <w:bookmarkStart w:id="4" w:name="_Toc533409174"/>
+      <w:bookmarkStart w:id="4" w:name="_Toc57398760"/>
       <w:r>
         <w:rPr>
           <w:lang w:val="en-US"/>
@@ -5106,7 +5189,7 @@
           <w:lang w:val="en-US"/>
         </w:rPr>
       </w:pPr>
-      <w:bookmarkStart w:id="5" w:name="_Toc533409175"/>
+      <w:bookmarkStart w:id="5" w:name="_Toc57398761"/>
       <w:r>
         <w:rPr>
           <w:lang w:val="en-US"/>
@@ -5131,7 +5214,7 @@
           <w:lang w:val="en-US"/>
         </w:rPr>
       </w:pPr>
-      <w:bookmarkStart w:id="6" w:name="_Toc533409176"/>
+      <w:bookmarkStart w:id="6" w:name="_Toc57398762"/>
       <w:r>
         <w:rPr>
           <w:lang w:val="en-US"/>
@@ -6363,7 +6446,7 @@
           <w:lang w:val="en-US"/>
         </w:rPr>
       </w:pPr>
-      <w:bookmarkStart w:id="7" w:name="_Toc533409177"/>
+      <w:bookmarkStart w:id="7" w:name="_Toc57398763"/>
       <w:r>
         <w:rPr>
           <w:lang w:val="en-US"/>
@@ -6747,7 +6830,7 @@
           <w:lang w:val="en-US"/>
         </w:rPr>
       </w:pPr>
-      <w:bookmarkStart w:id="8" w:name="_Toc533409178"/>
+      <w:bookmarkStart w:id="8" w:name="_Toc57398764"/>
       <w:r>
         <w:rPr>
           <w:lang w:val="en-US"/>
@@ -7930,7 +8013,7 @@
           <w:lang w:val="en-US"/>
         </w:rPr>
       </w:pPr>
-      <w:bookmarkStart w:id="9" w:name="_Toc533409179"/>
+      <w:bookmarkStart w:id="9" w:name="_Toc57398765"/>
       <w:r>
         <w:rPr>
           <w:lang w:val="en-US"/>
@@ -9573,6 +9656,68 @@
     <w:p>
       <w:pPr>
         <w:pStyle w:val="NoSpacing"/>
+        <w:ind w:left="708"/>
+        <w:rPr>
+          <w:lang w:val="en-US"/>
+        </w:rPr>
+      </w:pPr>
+    </w:p>
+    <w:p>
+      <w:pPr>
+        <w:pStyle w:val="NoSpacing"/>
+        <w:ind w:left="708" w:firstLine="708"/>
+        <w:rPr>
+          <w:rFonts w:ascii="Courier New" w:hAnsi="Courier New" w:cs="Courier New"/>
+          <w:lang w:val="en-US"/>
+        </w:rPr>
+      </w:pPr>
+      <w:proofErr w:type="spellStart"/>
+      <w:proofErr w:type="gramStart"/>
+      <w:r>
+        <w:rPr>
+          <w:rFonts w:ascii="Courier New" w:hAnsi="Courier New" w:cs="Courier New"/>
+          <w:lang w:val="en-US"/>
+        </w:rPr>
+        <w:t>var</w:t>
+      </w:r>
+      <w:proofErr w:type="spellEnd"/>
+      <w:proofErr w:type="gramEnd"/>
+      <w:r>
+        <w:rPr>
+          <w:rFonts w:ascii="Courier New" w:hAnsi="Courier New" w:cs="Courier New"/>
+          <w:lang w:val="en-US"/>
+        </w:rPr>
+        <w:t xml:space="preserve"> byte </w:t>
+      </w:r>
+      <w:proofErr w:type="spellStart"/>
+      <w:r>
+        <w:rPr>
+          <w:rFonts w:ascii="Courier New" w:hAnsi="Courier New" w:cs="Courier New"/>
+          <w:lang w:val="en-US"/>
+        </w:rPr>
+        <w:t>fixed_variable</w:t>
+      </w:r>
+      <w:proofErr w:type="spellEnd"/>
+      <w:r>
+        <w:rPr>
+          <w:rFonts w:ascii="Courier New" w:hAnsi="Courier New" w:cs="Courier New"/>
+          <w:lang w:val="en-US"/>
+        </w:rPr>
+        <w:t xml:space="preserve"> at 0x20</w:t>
+      </w:r>
+    </w:p>
+    <w:p>
+      <w:pPr>
+        <w:pStyle w:val="NoSpacing"/>
+        <w:ind w:left="708"/>
+        <w:rPr>
+          <w:lang w:val="en-US"/>
+        </w:rPr>
+      </w:pPr>
+    </w:p>
+    <w:p>
+      <w:pPr>
+        <w:pStyle w:val="NoSpacing"/>
         <w:rPr>
           <w:lang w:val="en-US"/>
         </w:rPr>
@@ -9658,19 +9803,364 @@
         <w:rPr>
           <w:lang w:val="en-US"/>
         </w:rPr>
-        <w:t>existing variable. Any location uses for explicit</w:t>
-      </w:r>
-      <w:r>
-        <w:rPr>
-          <w:lang w:val="en-US"/>
-        </w:rPr>
-        <w:t xml:space="preserve"> </w:t>
-      </w:r>
-      <w:r>
-        <w:rPr>
-          <w:lang w:val="en-US"/>
-        </w:rPr>
-        <w:t>placement will not be allocated to another variable.</w:t>
+        <w:t>existing variable.</w:t>
+      </w:r>
+      <w:r>
+        <w:rPr>
+          <w:lang w:val="en-US"/>
+        </w:rPr>
+        <w:t xml:space="preserve"> </w:t>
+      </w:r>
+      <w:r>
+        <w:rPr>
+          <w:lang w:val="en-US"/>
+        </w:rPr>
+        <w:t>If it is a</w:t>
+      </w:r>
+      <w:r>
+        <w:rPr>
+          <w:lang w:val="en-US"/>
+        </w:rPr>
+        <w:t xml:space="preserve"> </w:t>
+      </w:r>
+      <w:r>
+        <w:rPr>
+          <w:lang w:val="en-US"/>
+        </w:rPr>
+        <w:t xml:space="preserve">BIT variable, </w:t>
+      </w:r>
+      <w:proofErr w:type="gramStart"/>
+      <w:r>
+        <w:rPr>
+          <w:lang w:val="en-US"/>
+        </w:rPr>
+        <w:t>[ '</w:t>
+      </w:r>
+      <w:proofErr w:type="gramEnd"/>
+      <w:r>
+        <w:rPr>
+          <w:lang w:val="en-US"/>
+        </w:rPr>
+        <w:t xml:space="preserve">:' </w:t>
+      </w:r>
+      <w:r>
+        <w:rPr>
+          <w:i/>
+          <w:lang w:val="en-US"/>
+        </w:rPr>
+        <w:t xml:space="preserve">bit </w:t>
+      </w:r>
+      <w:r>
+        <w:rPr>
+          <w:lang w:val="en-US"/>
+        </w:rPr>
+        <w:t>] defines the bit offset with</w:t>
+      </w:r>
+      <w:r>
+        <w:rPr>
+          <w:lang w:val="en-US"/>
+        </w:rPr>
+        <w:t xml:space="preserve"> </w:t>
+      </w:r>
+      <w:r>
+        <w:rPr>
+          <w:lang w:val="en-US"/>
+        </w:rPr>
+        <w:t>the location.</w:t>
+      </w:r>
+      <w:r>
+        <w:rPr>
+          <w:lang w:val="en-US"/>
+        </w:rPr>
+        <w:t xml:space="preserve"> </w:t>
+      </w:r>
+    </w:p>
+    <w:p>
+      <w:pPr>
+        <w:pStyle w:val="NoSpacing"/>
+        <w:ind w:left="708"/>
+        <w:rPr>
+          <w:lang w:val="en-US"/>
+        </w:rPr>
+      </w:pPr>
+    </w:p>
+    <w:p>
+      <w:pPr>
+        <w:pStyle w:val="NoSpacing"/>
+        <w:ind w:left="708" w:firstLine="708"/>
+        <w:rPr>
+          <w:rFonts w:ascii="Courier New" w:hAnsi="Courier New" w:cs="Courier New"/>
+          <w:lang w:val="en-US"/>
+        </w:rPr>
+      </w:pPr>
+      <w:proofErr w:type="spellStart"/>
+      <w:proofErr w:type="gramStart"/>
+      <w:r>
+        <w:rPr>
+          <w:rFonts w:ascii="Courier New" w:hAnsi="Courier New" w:cs="Courier New"/>
+          <w:lang w:val="en-US"/>
+        </w:rPr>
+        <w:t>var</w:t>
+      </w:r>
+      <w:proofErr w:type="spellEnd"/>
+      <w:proofErr w:type="gramEnd"/>
+      <w:r>
+        <w:rPr>
+          <w:rFonts w:ascii="Courier New" w:hAnsi="Courier New" w:cs="Courier New"/>
+          <w:lang w:val="en-US"/>
+        </w:rPr>
+        <w:t xml:space="preserve"> byte data</w:t>
+      </w:r>
+    </w:p>
+    <w:p>
+      <w:pPr>
+        <w:pStyle w:val="NoSpacing"/>
+        <w:ind w:left="708" w:firstLine="708"/>
+        <w:rPr>
+          <w:rFonts w:ascii="Courier New" w:hAnsi="Courier New" w:cs="Courier New"/>
+          <w:lang w:val="en-US"/>
+        </w:rPr>
+      </w:pPr>
+      <w:proofErr w:type="spellStart"/>
+      <w:proofErr w:type="gramStart"/>
+      <w:r>
+        <w:rPr>
+          <w:rFonts w:ascii="Courier New" w:hAnsi="Courier New" w:cs="Courier New"/>
+          <w:lang w:val="en-US"/>
+        </w:rPr>
+        <w:t>var</w:t>
+      </w:r>
+      <w:proofErr w:type="spellEnd"/>
+      <w:proofErr w:type="gramEnd"/>
+      <w:r>
+        <w:rPr>
+          <w:rFonts w:ascii="Courier New" w:hAnsi="Courier New" w:cs="Courier New"/>
+          <w:lang w:val="en-US"/>
+        </w:rPr>
+        <w:t xml:space="preserve"> bit </w:t>
+      </w:r>
+      <w:proofErr w:type="spellStart"/>
+      <w:r>
+        <w:rPr>
+          <w:rFonts w:ascii="Courier New" w:hAnsi="Courier New" w:cs="Courier New"/>
+          <w:lang w:val="en-US"/>
+        </w:rPr>
+        <w:t>data_bit</w:t>
+      </w:r>
+      <w:proofErr w:type="spellEnd"/>
+      <w:r>
+        <w:rPr>
+          <w:rFonts w:ascii="Courier New" w:hAnsi="Courier New" w:cs="Courier New"/>
+          <w:lang w:val="en-US"/>
+        </w:rPr>
+        <w:t xml:space="preserve"> at data:0</w:t>
+      </w:r>
+      <w:r>
+        <w:rPr>
+          <w:rFonts w:ascii="Courier New" w:hAnsi="Courier New" w:cs="Courier New"/>
+          <w:lang w:val="en-US"/>
+        </w:rPr>
+        <w:t xml:space="preserve"> -- Overlay</w:t>
+      </w:r>
+    </w:p>
+    <w:p>
+      <w:pPr>
+        <w:pStyle w:val="NoSpacing"/>
+        <w:ind w:left="708" w:firstLine="708"/>
+        <w:rPr>
+          <w:rFonts w:ascii="Courier New" w:hAnsi="Courier New" w:cs="Courier New"/>
+          <w:lang w:val="en-US"/>
+        </w:rPr>
+      </w:pPr>
+    </w:p>
+    <w:p>
+      <w:pPr>
+        <w:pStyle w:val="NoSpacing"/>
+        <w:ind w:left="708" w:firstLine="708"/>
+        <w:rPr>
+          <w:rFonts w:ascii="Courier New" w:hAnsi="Courier New" w:cs="Courier New"/>
+          <w:lang w:val="en-US"/>
+        </w:rPr>
+      </w:pPr>
+      <w:proofErr w:type="spellStart"/>
+      <w:proofErr w:type="gramStart"/>
+      <w:r>
+        <w:rPr>
+          <w:rFonts w:ascii="Courier New" w:hAnsi="Courier New" w:cs="Courier New"/>
+          <w:lang w:val="en-US"/>
+        </w:rPr>
+        <w:t>var</w:t>
+      </w:r>
+      <w:proofErr w:type="spellEnd"/>
+      <w:proofErr w:type="gramEnd"/>
+      <w:r>
+        <w:rPr>
+          <w:rFonts w:ascii="Courier New" w:hAnsi="Courier New" w:cs="Courier New"/>
+          <w:lang w:val="en-US"/>
+        </w:rPr>
+        <w:t xml:space="preserve"> word </w:t>
+      </w:r>
+      <w:proofErr w:type="spellStart"/>
+      <w:r>
+        <w:rPr>
+          <w:rFonts w:ascii="Courier New" w:hAnsi="Courier New" w:cs="Courier New"/>
+          <w:lang w:val="en-US"/>
+        </w:rPr>
+        <w:t>channel_word</w:t>
+      </w:r>
+      <w:proofErr w:type="spellEnd"/>
+    </w:p>
+    <w:p>
+      <w:pPr>
+        <w:pStyle w:val="NoSpacing"/>
+        <w:ind w:left="708" w:firstLine="708"/>
+        <w:rPr>
+          <w:rFonts w:ascii="Courier New" w:hAnsi="Courier New" w:cs="Courier New"/>
+          <w:lang w:val="en-US"/>
+        </w:rPr>
+      </w:pPr>
+      <w:proofErr w:type="spellStart"/>
+      <w:proofErr w:type="gramStart"/>
+      <w:r>
+        <w:rPr>
+          <w:rFonts w:ascii="Courier New" w:hAnsi="Courier New" w:cs="Courier New"/>
+          <w:lang w:val="en-US"/>
+        </w:rPr>
+        <w:t>var</w:t>
+      </w:r>
+      <w:proofErr w:type="spellEnd"/>
+      <w:proofErr w:type="gramEnd"/>
+      <w:r>
+        <w:rPr>
+          <w:rFonts w:ascii="Courier New" w:hAnsi="Courier New" w:cs="Courier New"/>
+          <w:lang w:val="en-US"/>
+        </w:rPr>
+        <w:t xml:space="preserve"> byte</w:t>
+      </w:r>
+      <w:r>
+        <w:rPr>
+          <w:rFonts w:ascii="Courier New" w:hAnsi="Courier New" w:cs="Courier New"/>
+          <w:lang w:val="en-US"/>
+        </w:rPr>
+        <w:t xml:space="preserve"> </w:t>
+      </w:r>
+      <w:proofErr w:type="spellStart"/>
+      <w:r>
+        <w:rPr>
+          <w:rFonts w:ascii="Courier New" w:hAnsi="Courier New" w:cs="Courier New"/>
+          <w:lang w:val="en-US"/>
+        </w:rPr>
+        <w:t>channel_byte</w:t>
+      </w:r>
+      <w:proofErr w:type="spellEnd"/>
+      <w:r>
+        <w:rPr>
+          <w:rFonts w:ascii="Courier New" w:hAnsi="Courier New" w:cs="Courier New"/>
+          <w:lang w:val="en-US"/>
+        </w:rPr>
+        <w:t xml:space="preserve">[2] at </w:t>
+      </w:r>
+      <w:proofErr w:type="spellStart"/>
+      <w:r>
+        <w:rPr>
+          <w:rFonts w:ascii="Courier New" w:hAnsi="Courier New" w:cs="Courier New"/>
+          <w:lang w:val="en-US"/>
+        </w:rPr>
+        <w:t>channel_word</w:t>
+      </w:r>
+      <w:proofErr w:type="spellEnd"/>
+      <w:r>
+        <w:rPr>
+          <w:rFonts w:ascii="Courier New" w:hAnsi="Courier New" w:cs="Courier New"/>
+          <w:lang w:val="en-US"/>
+        </w:rPr>
+        <w:t xml:space="preserve"> -- Overlay</w:t>
+      </w:r>
+    </w:p>
+    <w:p>
+      <w:pPr>
+        <w:pStyle w:val="NoSpacing"/>
+        <w:ind w:left="708"/>
+        <w:rPr>
+          <w:lang w:val="en-US"/>
+        </w:rPr>
+      </w:pPr>
+    </w:p>
+    <w:p>
+      <w:pPr>
+        <w:pStyle w:val="NoSpacing"/>
+        <w:ind w:left="708"/>
+        <w:rPr>
+          <w:lang w:val="en-US"/>
+        </w:rPr>
+      </w:pPr>
+      <w:r>
+        <w:rPr>
+          <w:lang w:val="en-US"/>
+        </w:rPr>
+        <w:t xml:space="preserve">Note that </w:t>
+      </w:r>
+      <w:proofErr w:type="spellStart"/>
+      <w:r>
+        <w:rPr>
+          <w:lang w:val="en-US"/>
+        </w:rPr>
+        <w:t>channel_</w:t>
+      </w:r>
+      <w:proofErr w:type="gramStart"/>
+      <w:r>
+        <w:rPr>
+          <w:lang w:val="en-US"/>
+        </w:rPr>
+        <w:t>byte</w:t>
+      </w:r>
+      <w:proofErr w:type="spellEnd"/>
+      <w:r>
+        <w:rPr>
+          <w:lang w:val="en-US"/>
+        </w:rPr>
+        <w:t>[</w:t>
+      </w:r>
+      <w:proofErr w:type="gramEnd"/>
+      <w:r>
+        <w:rPr>
+          <w:lang w:val="en-US"/>
+        </w:rPr>
+        <w:t xml:space="preserve">0] is the least significant byte and </w:t>
+      </w:r>
+      <w:proofErr w:type="spellStart"/>
+      <w:r>
+        <w:rPr>
+          <w:lang w:val="en-US"/>
+        </w:rPr>
+        <w:t>channel_byte</w:t>
+      </w:r>
+      <w:proofErr w:type="spellEnd"/>
+      <w:r>
+        <w:rPr>
+          <w:lang w:val="en-US"/>
+        </w:rPr>
+        <w:t>[</w:t>
+      </w:r>
+      <w:r>
+        <w:rPr>
+          <w:lang w:val="en-US"/>
+        </w:rPr>
+        <w:t xml:space="preserve">1] is the most significant byte of </w:t>
+      </w:r>
+      <w:proofErr w:type="spellStart"/>
+      <w:r>
+        <w:rPr>
+          <w:lang w:val="en-US"/>
+        </w:rPr>
+        <w:t>channel_word</w:t>
+      </w:r>
+      <w:proofErr w:type="spellEnd"/>
+      <w:r>
+        <w:rPr>
+          <w:lang w:val="en-US"/>
+        </w:rPr>
+        <w:t>, which is a little-endian system.</w:t>
       </w:r>
     </w:p>
     <w:p>
@@ -9803,14 +10293,16 @@
     <w:p>
       <w:pPr>
         <w:pStyle w:val="NoSpacing"/>
-        <w:rPr>
-          <w:lang w:val="en-US"/>
-        </w:rPr>
-      </w:pPr>
-      <w:r>
-        <w:rPr>
-          <w:lang w:val="en-US"/>
-        </w:rPr>
+        <w:keepNext/>
+        <w:rPr>
+          <w:lang w:val="en-US"/>
+        </w:rPr>
+      </w:pPr>
+      <w:r>
+        <w:rPr>
+          <w:lang w:val="en-US"/>
+        </w:rPr>
+        <w:lastRenderedPageBreak/>
         <w:t xml:space="preserve">IS </w:t>
       </w:r>
       <w:proofErr w:type="spellStart"/>
@@ -9826,6 +10318,7 @@
     <w:p>
       <w:pPr>
         <w:pStyle w:val="NoSpacing"/>
+        <w:keepNext/>
         <w:ind w:left="708"/>
         <w:rPr>
           <w:lang w:val="en-US"/>
@@ -10109,7 +10602,6 @@
         <w:rPr>
           <w:lang w:val="en-US"/>
         </w:rPr>
-        <w:lastRenderedPageBreak/>
         <w:t>'=' "..."</w:t>
       </w:r>
     </w:p>
@@ -10306,7 +10798,7 @@
           <w:lang w:val="en-US"/>
         </w:rPr>
       </w:pPr>
-      <w:bookmarkStart w:id="10" w:name="_Toc533409180"/>
+      <w:bookmarkStart w:id="10" w:name="_Toc57398766"/>
       <w:r>
         <w:rPr>
           <w:lang w:val="en-US"/>
@@ -10330,7 +10822,7 @@
           <w:lang w:val="en-US"/>
         </w:rPr>
       </w:pPr>
-      <w:bookmarkStart w:id="11" w:name="_Toc533409181"/>
+      <w:bookmarkStart w:id="11" w:name="_Toc57398767"/>
       <w:r>
         <w:rPr>
           <w:lang w:val="en-US"/>
@@ -10701,28 +11193,32 @@
     <w:p>
       <w:pPr>
         <w:pStyle w:val="NoSpacing"/>
-        <w:rPr>
-          <w:lang w:val="en-US"/>
-        </w:rPr>
-      </w:pPr>
-      <w:r>
-        <w:rPr>
-          <w:lang w:val="en-US"/>
-        </w:rPr>
+        <w:keepNext/>
+        <w:rPr>
+          <w:lang w:val="en-US"/>
+        </w:rPr>
+      </w:pPr>
+      <w:r>
+        <w:rPr>
+          <w:lang w:val="en-US"/>
+        </w:rPr>
+        <w:lastRenderedPageBreak/>
         <w:t>For example:</w:t>
       </w:r>
     </w:p>
     <w:p>
       <w:pPr>
         <w:pStyle w:val="NoSpacing"/>
-        <w:rPr>
-          <w:lang w:val="en-US"/>
-        </w:rPr>
-      </w:pPr>
-    </w:p>
-    <w:p>
-      <w:pPr>
-        <w:pStyle w:val="NoSpacing"/>
+        <w:keepNext/>
+        <w:rPr>
+          <w:lang w:val="en-US"/>
+        </w:rPr>
+      </w:pPr>
+    </w:p>
+    <w:p>
+      <w:pPr>
+        <w:pStyle w:val="NoSpacing"/>
+        <w:keepNext/>
         <w:ind w:firstLine="708"/>
         <w:rPr>
           <w:rFonts w:ascii="Courier New" w:hAnsi="Courier New" w:cs="Courier New"/>
@@ -10786,6 +11282,7 @@
     <w:p>
       <w:pPr>
         <w:pStyle w:val="NoSpacing"/>
+        <w:keepNext/>
         <w:ind w:firstLine="708"/>
         <w:rPr>
           <w:rFonts w:ascii="Courier New" w:hAnsi="Courier New" w:cs="Courier New"/>
@@ -10858,6 +11355,7 @@
     <w:p>
       <w:pPr>
         <w:pStyle w:val="NoSpacing"/>
+        <w:keepNext/>
         <w:rPr>
           <w:rFonts w:ascii="Courier New" w:hAnsi="Courier New" w:cs="Courier New"/>
           <w:lang w:val="en-US"/>
@@ -10941,6 +11439,7 @@
     <w:p>
       <w:pPr>
         <w:pStyle w:val="NoSpacing"/>
+        <w:keepNext/>
         <w:ind w:left="3540" w:firstLine="708"/>
         <w:rPr>
           <w:rFonts w:ascii="Courier New" w:hAnsi="Courier New" w:cs="Courier New"/>
@@ -11030,7 +11529,6 @@
           <w:b/>
           <w:lang w:val="en-US"/>
         </w:rPr>
-        <w:lastRenderedPageBreak/>
         <w:t>Table 2-2. ASCII Constant Escaping</w:t>
       </w:r>
     </w:p>
@@ -11757,7 +12255,7 @@
           <w:lang w:val="en-US"/>
         </w:rPr>
       </w:pPr>
-      <w:bookmarkStart w:id="12" w:name="_Toc533409182"/>
+      <w:bookmarkStart w:id="12" w:name="_Toc57398768"/>
       <w:r>
         <w:rPr>
           <w:lang w:val="en-US"/>
@@ -12316,6 +12814,7 @@
         <w:rPr>
           <w:lang w:val="en-US"/>
         </w:rPr>
+        <w:lastRenderedPageBreak/>
         <w:t xml:space="preserve">'=' </w:t>
       </w:r>
       <w:proofErr w:type="spellStart"/>
@@ -12493,7 +12992,6 @@
         <w:rPr>
           <w:lang w:val="en-US"/>
         </w:rPr>
-        <w:lastRenderedPageBreak/>
         <w:t>'=' '"' ... '"'</w:t>
       </w:r>
     </w:p>
@@ -12552,7 +13050,7 @@
           <w:lang w:val="en-US"/>
         </w:rPr>
       </w:pPr>
-      <w:bookmarkStart w:id="13" w:name="_Toc533409183"/>
+      <w:bookmarkStart w:id="13" w:name="_Toc57398769"/>
       <w:r>
         <w:rPr>
           <w:lang w:val="en-US"/>
@@ -12694,7 +13192,7 @@
           <w:lang w:val="en-US"/>
         </w:rPr>
       </w:pPr>
-      <w:bookmarkStart w:id="14" w:name="_Toc533409184"/>
+      <w:bookmarkStart w:id="14" w:name="_Toc57398770"/>
       <w:r>
         <w:rPr>
           <w:lang w:val="en-US"/>
@@ -12883,6 +13381,39 @@
         </w:rPr>
         <w:t>continue to work fine.</w:t>
       </w:r>
+    </w:p>
+    <w:p>
+      <w:pPr>
+        <w:pStyle w:val="NoSpacing"/>
+        <w:rPr>
+          <w:lang w:val="en-US"/>
+        </w:rPr>
+      </w:pPr>
+    </w:p>
+    <w:p>
+      <w:pPr>
+        <w:pStyle w:val="NoSpacing"/>
+        <w:ind w:firstLine="708"/>
+        <w:rPr>
+          <w:rFonts w:ascii="Courier New" w:hAnsi="Courier New" w:cs="Courier New"/>
+          <w:lang w:val="en-US"/>
+        </w:rPr>
+      </w:pPr>
+      <w:r>
+        <w:rPr>
+          <w:rFonts w:ascii="Courier New" w:hAnsi="Courier New" w:cs="Courier New"/>
+          <w:lang w:val="en-US"/>
+        </w:rPr>
+        <w:t>ALIAS led is pin_a1</w:t>
+      </w:r>
+    </w:p>
+    <w:p>
+      <w:pPr>
+        <w:pStyle w:val="NoSpacing"/>
+        <w:rPr>
+          <w:lang w:val="en-US"/>
+        </w:rPr>
+      </w:pPr>
     </w:p>
     <w:p>
       <w:pPr>
@@ -12916,7 +13447,7 @@
           <w:lang w:val="en-US"/>
         </w:rPr>
       </w:pPr>
-      <w:bookmarkStart w:id="15" w:name="_Toc533409185"/>
+      <w:bookmarkStart w:id="15" w:name="_Toc57398771"/>
       <w:r>
         <w:rPr>
           <w:lang w:val="en-US"/>
@@ -12941,7 +13472,7 @@
           <w:lang w:val="en-US"/>
         </w:rPr>
       </w:pPr>
-      <w:bookmarkStart w:id="16" w:name="_Toc533409186"/>
+      <w:bookmarkStart w:id="16" w:name="_Toc57398772"/>
       <w:r>
         <w:rPr>
           <w:lang w:val="en-US"/>
@@ -15288,7 +15819,7 @@
           <w:lang w:val="en-US"/>
         </w:rPr>
       </w:pPr>
-      <w:bookmarkStart w:id="17" w:name="_Toc533409187"/>
+      <w:bookmarkStart w:id="17" w:name="_Toc57398773"/>
       <w:r>
         <w:rPr>
           <w:lang w:val="en-US"/>
@@ -16153,7 +16684,7 @@
           <w:lang w:val="en-US"/>
         </w:rPr>
       </w:pPr>
-      <w:bookmarkStart w:id="18" w:name="_Toc533409188"/>
+      <w:bookmarkStart w:id="18" w:name="_Toc57398774"/>
       <w:r>
         <w:rPr>
           <w:lang w:val="en-US"/>
@@ -16384,7 +16915,7 @@
           <w:lang w:val="en-US"/>
         </w:rPr>
       </w:pPr>
-      <w:bookmarkStart w:id="19" w:name="_Toc533409189"/>
+      <w:bookmarkStart w:id="19" w:name="_Toc57398775"/>
       <w:r>
         <w:rPr>
           <w:lang w:val="en-US"/>
@@ -16409,7 +16940,7 @@
           <w:lang w:val="en-US"/>
         </w:rPr>
       </w:pPr>
-      <w:bookmarkStart w:id="20" w:name="_Toc533409190"/>
+      <w:bookmarkStart w:id="20" w:name="_Toc57398776"/>
       <w:r>
         <w:rPr>
           <w:lang w:val="en-US"/>
@@ -16571,7 +17102,7 @@
           <w:lang w:val="en-US"/>
         </w:rPr>
       </w:pPr>
-      <w:bookmarkStart w:id="21" w:name="_Toc533409191"/>
+      <w:bookmarkStart w:id="21" w:name="_Toc57398777"/>
       <w:r>
         <w:rPr>
           <w:lang w:val="en-US"/>
@@ -17446,7 +17977,7 @@
           <w:lang w:val="en-US"/>
         </w:rPr>
       </w:pPr>
-      <w:bookmarkStart w:id="22" w:name="_Toc533409192"/>
+      <w:bookmarkStart w:id="22" w:name="_Toc57398778"/>
       <w:r>
         <w:rPr>
           <w:lang w:val="en-US"/>
@@ -18353,7 +18884,7 @@
           <w:lang w:val="en-US"/>
         </w:rPr>
       </w:pPr>
-      <w:bookmarkStart w:id="23" w:name="_Toc533409193"/>
+      <w:bookmarkStart w:id="23" w:name="_Toc57398779"/>
       <w:r>
         <w:rPr>
           <w:lang w:val="en-US"/>
@@ -18837,7 +19368,7 @@
           <w:lang w:val="en-US"/>
         </w:rPr>
       </w:pPr>
-      <w:bookmarkStart w:id="24" w:name="_Toc533409194"/>
+      <w:bookmarkStart w:id="24" w:name="_Toc57398780"/>
       <w:r>
         <w:rPr>
           <w:lang w:val="en-US"/>
@@ -19572,7 +20103,7 @@
           <w:lang w:val="en-US"/>
         </w:rPr>
       </w:pPr>
-      <w:bookmarkStart w:id="25" w:name="_Toc533409195"/>
+      <w:bookmarkStart w:id="25" w:name="_Toc57398781"/>
       <w:r>
         <w:rPr>
           <w:lang w:val="en-US"/>
@@ -19904,7 +20435,7 @@
           <w:lang w:val="en-US"/>
         </w:rPr>
       </w:pPr>
-      <w:bookmarkStart w:id="26" w:name="_Toc533409196"/>
+      <w:bookmarkStart w:id="26" w:name="_Toc57398782"/>
       <w:r>
         <w:rPr>
           <w:lang w:val="en-US"/>
@@ -20413,7 +20944,7 @@
           <w:lang w:val="en-US"/>
         </w:rPr>
       </w:pPr>
-      <w:bookmarkStart w:id="27" w:name="_Toc533409197"/>
+      <w:bookmarkStart w:id="27" w:name="_Toc57398783"/>
       <w:r>
         <w:rPr>
           <w:lang w:val="en-US"/>
@@ -20438,7 +20969,7 @@
           <w:lang w:val="en-US"/>
         </w:rPr>
       </w:pPr>
-      <w:bookmarkStart w:id="28" w:name="_Toc533409198"/>
+      <w:bookmarkStart w:id="28" w:name="_Toc57398784"/>
       <w:r>
         <w:rPr>
           <w:lang w:val="en-US"/>
@@ -20577,7 +21108,7 @@
           <w:lang w:val="en-US"/>
         </w:rPr>
       </w:pPr>
-      <w:bookmarkStart w:id="29" w:name="_Toc533409199"/>
+      <w:bookmarkStart w:id="29" w:name="_Toc57398785"/>
       <w:r>
         <w:rPr>
           <w:lang w:val="en-US"/>
@@ -20905,7 +21436,7 @@
           <w:lang w:val="en-US"/>
         </w:rPr>
       </w:pPr>
-      <w:bookmarkStart w:id="30" w:name="_Toc533409200"/>
+      <w:bookmarkStart w:id="30" w:name="_Toc57398786"/>
       <w:r>
         <w:rPr>
           <w:lang w:val="en-US"/>
@@ -20975,7 +21506,7 @@
           <w:lang w:val="en-US"/>
         </w:rPr>
       </w:pPr>
-      <w:bookmarkStart w:id="31" w:name="_Toc533409201"/>
+      <w:bookmarkStart w:id="31" w:name="_Toc57398787"/>
       <w:r>
         <w:rPr>
           <w:lang w:val="en-US"/>
@@ -21115,7 +21646,7 @@
           <w:lang w:val="en-US"/>
         </w:rPr>
       </w:pPr>
-      <w:bookmarkStart w:id="32" w:name="_Toc533409202"/>
+      <w:bookmarkStart w:id="32" w:name="_Toc57398788"/>
       <w:r>
         <w:rPr>
           <w:lang w:val="en-US"/>
@@ -21260,7 +21791,7 @@
           <w:lang w:val="en-US"/>
         </w:rPr>
       </w:pPr>
-      <w:bookmarkStart w:id="33" w:name="_Toc533409203"/>
+      <w:bookmarkStart w:id="33" w:name="_Toc57398789"/>
       <w:r>
         <w:rPr>
           <w:lang w:val="en-US"/>
@@ -21463,7 +21994,7 @@
           <w:lang w:val="en-US"/>
         </w:rPr>
       </w:pPr>
-      <w:bookmarkStart w:id="34" w:name="_Toc533409204"/>
+      <w:bookmarkStart w:id="34" w:name="_Toc57398790"/>
       <w:r>
         <w:rPr>
           <w:lang w:val="en-US"/>
@@ -23115,7 +23646,7 @@
           <w:lang w:val="en-US"/>
         </w:rPr>
       </w:pPr>
-      <w:bookmarkStart w:id="35" w:name="_Toc533409205"/>
+      <w:bookmarkStart w:id="35" w:name="_Toc57398791"/>
       <w:r>
         <w:rPr>
           <w:lang w:val="en-US"/>
@@ -23829,7 +24360,7 @@
           <w:lang w:val="en-US"/>
         </w:rPr>
       </w:pPr>
-      <w:bookmarkStart w:id="36" w:name="_Toc533409206"/>
+      <w:bookmarkStart w:id="36" w:name="_Toc57398792"/>
       <w:r>
         <w:rPr>
           <w:lang w:val="en-US"/>
@@ -24338,7 +24869,7 @@
           <w:lang w:val="en-US"/>
         </w:rPr>
       </w:pPr>
-      <w:bookmarkStart w:id="37" w:name="_Toc533409207"/>
+      <w:bookmarkStart w:id="37" w:name="_Toc57398793"/>
       <w:r>
         <w:rPr>
           <w:lang w:val="en-US"/>
@@ -24949,7 +25480,7 @@
           <w:lang w:val="en-US"/>
         </w:rPr>
       </w:pPr>
-      <w:bookmarkStart w:id="38" w:name="_Toc533409208"/>
+      <w:bookmarkStart w:id="38" w:name="_Toc57398794"/>
       <w:r>
         <w:rPr>
           <w:lang w:val="en-US"/>
@@ -25972,7 +26503,7 @@
           <w:lang w:val="en-US"/>
         </w:rPr>
       </w:pPr>
-      <w:bookmarkStart w:id="39" w:name="_Toc533409209"/>
+      <w:bookmarkStart w:id="39" w:name="_Toc57398795"/>
       <w:r>
         <w:rPr>
           <w:lang w:val="en-US"/>
@@ -27415,7 +27946,7 @@
           <w:lang w:val="en-US"/>
         </w:rPr>
       </w:pPr>
-      <w:bookmarkStart w:id="40" w:name="_Toc533409210"/>
+      <w:bookmarkStart w:id="40" w:name="_Toc57398796"/>
       <w:r>
         <w:rPr>
           <w:lang w:val="en-US"/>
@@ -28077,7 +28608,7 @@
           <w:lang w:val="en-US"/>
         </w:rPr>
       </w:pPr>
-      <w:bookmarkStart w:id="41" w:name="_Toc533409211"/>
+      <w:bookmarkStart w:id="41" w:name="_Toc57398797"/>
       <w:r>
         <w:rPr>
           <w:lang w:val="en-US"/>
@@ -28435,7 +28966,7 @@
           <w:lang w:val="en-US"/>
         </w:rPr>
       </w:pPr>
-      <w:bookmarkStart w:id="42" w:name="_Toc533409212"/>
+      <w:bookmarkStart w:id="42" w:name="_Toc57398798"/>
       <w:r>
         <w:rPr>
           <w:lang w:val="en-US"/>
@@ -28506,7 +29037,7 @@
           <w:lang w:val="en-US"/>
         </w:rPr>
       </w:pPr>
-      <w:bookmarkStart w:id="43" w:name="_Toc533409213"/>
+      <w:bookmarkStart w:id="43" w:name="_Toc57398799"/>
       <w:r>
         <w:rPr>
           <w:lang w:val="en-US"/>
@@ -28976,7 +29507,7 @@
           <w:lang w:val="en-US"/>
         </w:rPr>
       </w:pPr>
-      <w:bookmarkStart w:id="44" w:name="_Toc533409214"/>
+      <w:bookmarkStart w:id="44" w:name="_Toc57398800"/>
       <w:r>
         <w:rPr>
           <w:lang w:val="en-US"/>
@@ -29128,7 +29659,7 @@
           <w:lang w:val="en-US"/>
         </w:rPr>
       </w:pPr>
-      <w:bookmarkStart w:id="45" w:name="_Toc533409215"/>
+      <w:bookmarkStart w:id="45" w:name="_Toc57398801"/>
       <w:r>
         <w:rPr>
           <w:lang w:val="en-US"/>
@@ -29531,6 +30062,7 @@
         <w:docPartUnique/>
       </w:docPartObj>
     </w:sdtPr>
+    <w:sdtEndPr/>
     <w:sdtContent>
       <w:p>
         <w:pPr>
@@ -29559,7 +30091,7 @@
           <w:rPr>
             <w:noProof/>
           </w:rPr>
-          <w:t>3</w:t>
+          <w:t>21</w:t>
         </w:r>
         <w:r>
           <w:rPr>
@@ -30898,7 +31430,7 @@
 </file>
 
 <file path=customXml/itemProps1.xml><?xml version="1.0" encoding="utf-8"?>
-<ds:datastoreItem xmlns:ds="http://schemas.openxmlformats.org/officeDocument/2006/customXml" ds:itemID="{3A22A674-88C3-41E5-A31D-7D6424ACED41}">
+<ds:datastoreItem xmlns:ds="http://schemas.openxmlformats.org/officeDocument/2006/customXml" ds:itemID="{BC1D19B6-127D-42C1-ADCA-F908CC3CD934}">
   <ds:schemaRefs>
     <ds:schemaRef ds:uri="http://schemas.openxmlformats.org/officeDocument/2006/bibliography"/>
   </ds:schemaRefs>

</xml_diff>